<commit_message>
minor changes from fabian and robin
</commit_message>
<xml_diff>
--- a/doc/Doku.docx
+++ b/doc/Doku.docx
@@ -51,17 +51,13 @@
             <v:path o:extrusionok="f" gradientshapeok="t" o:connecttype="rect"/>
             <o:lock v:ext="edit" aspectratio="t"/>
           </v:shapetype>
-          <v:shape id="_x0000_i1025" type="#_x0000_t75" style="width:459.9pt;height:451.85pt">
+          <v:shape id="_x0000_i1025" type="#_x0000_t75" style="width:459.75pt;height:451.9pt">
             <v:imagedata r:id="rId8" o:title="tic-tac-toe-150614_1280"/>
           </v:shape>
         </w:pict>
       </w:r>
     </w:p>
-    <w:p>
-      <w:r>
-        <w:t>Abbildung 1</w:t>
-      </w:r>
-    </w:p>
+    <w:p/>
     <w:p/>
     <w:p/>
     <w:p>
@@ -1716,8 +1712,6 @@
       <w:r>
         <w:br w:type="page"/>
       </w:r>
-      <w:bookmarkStart w:id="0" w:name="_GoBack"/>
-      <w:bookmarkEnd w:id="0"/>
     </w:p>
     <w:p>
       <w:pPr>
@@ -1727,12 +1721,12 @@
           <w:numId w:val="7"/>
         </w:numPr>
       </w:pPr>
-      <w:bookmarkStart w:id="1" w:name="_Toc485888545"/>
+      <w:bookmarkStart w:id="0" w:name="_Toc485888545"/>
       <w:r>
         <w:lastRenderedPageBreak/>
         <w:t>Einleitung</w:t>
       </w:r>
-      <w:bookmarkEnd w:id="1"/>
+      <w:bookmarkEnd w:id="0"/>
     </w:p>
     <w:p/>
     <w:p>
@@ -1744,11 +1738,11 @@
         </w:numPr>
         <w:ind w:left="431" w:hanging="431"/>
       </w:pPr>
-      <w:bookmarkStart w:id="2" w:name="_Toc485888546"/>
+      <w:bookmarkStart w:id="1" w:name="_Toc485888546"/>
       <w:r>
         <w:t>Motivation</w:t>
       </w:r>
-      <w:bookmarkEnd w:id="2"/>
+      <w:bookmarkEnd w:id="1"/>
     </w:p>
     <w:p/>
     <w:p>
@@ -1775,16 +1769,37 @@
         </w:numPr>
         <w:ind w:left="431" w:hanging="431"/>
       </w:pPr>
-      <w:bookmarkStart w:id="3" w:name="_Toc485888547"/>
+      <w:bookmarkStart w:id="2" w:name="_Toc485888547"/>
       <w:r>
         <w:t>Aufgabenstellung</w:t>
       </w:r>
-      <w:bookmarkEnd w:id="3"/>
+      <w:bookmarkEnd w:id="2"/>
     </w:p>
     <w:p/>
     <w:p>
       <w:r>
         <w:t>Die Aufgabenstellung lautete, ein möglichst kreatives Programm in der Entwicklungsumgebung „MCU 8051 IDE“ zu erstellen, unter Verwendung der vom Programm bereitgestellten Ressourcen, wie zum Beispiel der LED Matrix und dem Eingabefeld.</w:t>
+      </w:r>
+    </w:p>
+    <w:p>
+      <w:r>
+        <w:t xml:space="preserve">Wir haben uns dafür entschieden, das bekannte Spiel in Tic </w:t>
+      </w:r>
+      <w:proofErr w:type="spellStart"/>
+      <w:r>
+        <w:t>Tac</w:t>
+      </w:r>
+      <w:proofErr w:type="spellEnd"/>
+      <w:r>
+        <w:t xml:space="preserve"> </w:t>
+      </w:r>
+      <w:proofErr w:type="spellStart"/>
+      <w:r>
+        <w:t>Toe</w:t>
+      </w:r>
+      <w:proofErr w:type="spellEnd"/>
+      <w:r>
+        <w:t xml:space="preserve"> zu realisieren.</w:t>
       </w:r>
     </w:p>
     <w:p/>
@@ -1809,12 +1824,12 @@
           <w:numId w:val="7"/>
         </w:numPr>
       </w:pPr>
-      <w:bookmarkStart w:id="4" w:name="_Toc485888548"/>
+      <w:bookmarkStart w:id="3" w:name="_Toc485888548"/>
       <w:r>
         <w:lastRenderedPageBreak/>
         <w:t>Grundlagen</w:t>
       </w:r>
-      <w:bookmarkEnd w:id="4"/>
+      <w:bookmarkEnd w:id="3"/>
     </w:p>
     <w:p/>
     <w:p>
@@ -1826,11 +1841,11 @@
         </w:numPr>
         <w:ind w:left="431" w:hanging="431"/>
       </w:pPr>
-      <w:bookmarkStart w:id="5" w:name="_Toc485888549"/>
+      <w:bookmarkStart w:id="4" w:name="_Toc485888549"/>
       <w:r>
         <w:t>Assembler</w:t>
       </w:r>
-      <w:bookmarkEnd w:id="5"/>
+      <w:bookmarkEnd w:id="4"/>
     </w:p>
     <w:p/>
     <w:p>
@@ -1853,7 +1868,25 @@
     </w:p>
     <w:p>
       <w:r>
-        <w:t>Für unterschiedliche Mikrocontroller und Prozessoren gibt jeweils speziell für diesen Typ angefertigte Assemblersprachen.</w:t>
+        <w:t>Für unterschiedliche Mikrocontroller und Prozessoren gibt</w:t>
+      </w:r>
+      <w:r>
+        <w:t xml:space="preserve"> es,</w:t>
+      </w:r>
+      <w:r>
+        <w:t xml:space="preserve"> speziell für diesen Typ</w:t>
+      </w:r>
+      <w:r>
+        <w:t>en</w:t>
+      </w:r>
+      <w:r>
+        <w:t xml:space="preserve"> angefertigte</w:t>
+      </w:r>
+      <w:r>
+        <w:t>,</w:t>
+      </w:r>
+      <w:r>
+        <w:t xml:space="preserve"> Assemblersprachen.</w:t>
       </w:r>
     </w:p>
     <w:p>
@@ -1864,6 +1897,14 @@
     <w:p>
       <w:r>
         <w:t>Programme in Assemblersprache können alle Verarbeitungsmöglichkeiten vom Mikroprozessor nutzen und somit die angeschlossenen Hardwarekomponenten direkt ansteuern.</w:t>
+      </w:r>
+    </w:p>
+    <w:p>
+      <w:r>
+        <w:t xml:space="preserve">Assembler bietet, </w:t>
+      </w:r>
+      <w:r>
+        <w:t>im Gegensatz zu höheren Programmiersprachen, keine Konstrukte wie Schleifen oder Bedingten Anweisungen. Stattdessen muss hier mit Sprüngen gearbeitet werden. Eine weitere Eigenheit ist, das vergleiche oft nur mit der 0 möglich sind.</w:t>
       </w:r>
     </w:p>
     <w:p/>
@@ -1876,11 +1917,11 @@
         </w:numPr>
         <w:ind w:left="431" w:hanging="431"/>
       </w:pPr>
-      <w:bookmarkStart w:id="6" w:name="_Toc485888550"/>
+      <w:bookmarkStart w:id="5" w:name="_Toc485888550"/>
       <w:r>
         <w:t>Der 8051 Mikrocomputer</w:t>
       </w:r>
-      <w:bookmarkEnd w:id="6"/>
+      <w:bookmarkEnd w:id="5"/>
     </w:p>
     <w:p/>
     <w:p>
@@ -1920,7 +1961,7 @@
         </w:numPr>
         <w:ind w:left="431" w:hanging="431"/>
       </w:pPr>
-      <w:bookmarkStart w:id="7" w:name="_Toc485888551"/>
+      <w:bookmarkStart w:id="6" w:name="_Toc485888551"/>
       <w:r>
         <w:lastRenderedPageBreak/>
         <w:t xml:space="preserve">Entwicklungsumgebung MCU-8051 </w:t>
@@ -1928,7 +1969,7 @@
       <w:r>
         <w:t>IDE</w:t>
       </w:r>
-      <w:bookmarkEnd w:id="7"/>
+      <w:bookmarkEnd w:id="6"/>
     </w:p>
     <w:p/>
     <w:p>
@@ -1963,7 +2004,13 @@
     </w:p>
     <w:p>
       <w:r>
-        <w:t>Eine der Kernfunktionen ist der Simulator da er viele brauchbare Features mit sich bringt, wie einen eindrucksvollen Debugger mit „</w:t>
+        <w:t>Eine der Kernfunktionen ist der Simulator</w:t>
+      </w:r>
+      <w:r>
+        <w:t>,</w:t>
+      </w:r>
+      <w:r>
+        <w:t xml:space="preserve"> da er viele brauchbare Features mit sich bringt, wie einen eindrucksvollen Debugger mit „</w:t>
       </w:r>
       <w:proofErr w:type="spellStart"/>
       <w:r>
@@ -2170,7 +2217,7 @@
         </w:numPr>
         <w:ind w:left="431" w:hanging="431"/>
       </w:pPr>
-      <w:bookmarkStart w:id="8" w:name="_Toc485888552"/>
+      <w:bookmarkStart w:id="7" w:name="_Toc485888552"/>
       <w:r>
         <w:lastRenderedPageBreak/>
         <w:t>Spielprinzip Tic-</w:t>
@@ -2187,7 +2234,7 @@
       <w:r>
         <w:t>Toe</w:t>
       </w:r>
-      <w:bookmarkEnd w:id="8"/>
+      <w:bookmarkEnd w:id="7"/>
       <w:proofErr w:type="spellEnd"/>
     </w:p>
     <w:p/>
@@ -2222,7 +2269,19 @@
     </w:p>
     <w:p>
       <w:r>
-        <w:t>Beide Spieler setzen abwechselnd ihre Zeichen in jeweils eines der Spielfelder in einem Zug.</w:t>
+        <w:t>Beide Spieler setzen abwechselnd ihre Zeichen</w:t>
+      </w:r>
+      <w:r>
+        <w:t>,</w:t>
+      </w:r>
+      <w:r>
+        <w:t xml:space="preserve"> in jeweils eines der Spielfelder</w:t>
+      </w:r>
+      <w:r>
+        <w:t>,</w:t>
+      </w:r>
+      <w:r>
+        <w:t xml:space="preserve"> in einem Zug.</w:t>
       </w:r>
       <w:r>
         <w:br/>
@@ -2271,12 +2330,12 @@
           <w:numId w:val="7"/>
         </w:numPr>
       </w:pPr>
-      <w:bookmarkStart w:id="9" w:name="_Toc485888553"/>
+      <w:bookmarkStart w:id="8" w:name="_Toc485888553"/>
       <w:r>
         <w:lastRenderedPageBreak/>
         <w:t>Konzept</w:t>
       </w:r>
-      <w:bookmarkEnd w:id="9"/>
+      <w:bookmarkEnd w:id="8"/>
     </w:p>
     <w:p/>
     <w:p>
@@ -2288,11 +2347,11 @@
         </w:numPr>
         <w:ind w:left="431" w:hanging="431"/>
       </w:pPr>
-      <w:bookmarkStart w:id="10" w:name="_Toc485888554"/>
+      <w:bookmarkStart w:id="9" w:name="_Toc485888554"/>
       <w:r>
         <w:t>Simulierte Hardware</w:t>
       </w:r>
-      <w:bookmarkEnd w:id="10"/>
+      <w:bookmarkEnd w:id="9"/>
     </w:p>
     <w:p/>
     <w:p>
@@ -2336,14 +2395,14 @@
         </w:numPr>
         <w:ind w:left="431" w:hanging="431"/>
       </w:pPr>
-      <w:bookmarkStart w:id="11" w:name="_Toc485888555"/>
+      <w:bookmarkStart w:id="10" w:name="_Toc485888555"/>
       <w:r>
         <w:t>E</w:t>
       </w:r>
       <w:r>
         <w:t>ntwurf</w:t>
       </w:r>
-      <w:bookmarkEnd w:id="11"/>
+      <w:bookmarkEnd w:id="10"/>
     </w:p>
     <w:p/>
     <w:p>
@@ -2553,12 +2612,12 @@
           <w:numId w:val="7"/>
         </w:numPr>
       </w:pPr>
-      <w:bookmarkStart w:id="12" w:name="_Toc485888556"/>
+      <w:bookmarkStart w:id="11" w:name="_Toc485888556"/>
       <w:r>
         <w:lastRenderedPageBreak/>
         <w:t>Implementation</w:t>
       </w:r>
-      <w:bookmarkEnd w:id="12"/>
+      <w:bookmarkEnd w:id="11"/>
     </w:p>
     <w:p/>
     <w:p>
@@ -2952,12 +3011,12 @@
           <w:numId w:val="7"/>
         </w:numPr>
       </w:pPr>
-      <w:bookmarkStart w:id="13" w:name="_Toc485888557"/>
+      <w:bookmarkStart w:id="12" w:name="_Toc485888557"/>
       <w:r>
         <w:lastRenderedPageBreak/>
         <w:t>Zusammenfassung</w:t>
       </w:r>
-      <w:bookmarkEnd w:id="13"/>
+      <w:bookmarkEnd w:id="12"/>
     </w:p>
     <w:p/>
     <w:p>
@@ -3084,12 +3143,12 @@
           <w:numId w:val="7"/>
         </w:numPr>
       </w:pPr>
-      <w:bookmarkStart w:id="14" w:name="_Toc485888558"/>
+      <w:bookmarkStart w:id="13" w:name="_Toc485888558"/>
       <w:r>
         <w:lastRenderedPageBreak/>
         <w:t>Literatur</w:t>
       </w:r>
-      <w:bookmarkEnd w:id="14"/>
+      <w:bookmarkEnd w:id="13"/>
     </w:p>
     <w:p/>
     <w:p>
@@ -3101,11 +3160,11 @@
         </w:numPr>
         <w:ind w:left="431" w:hanging="431"/>
       </w:pPr>
-      <w:bookmarkStart w:id="15" w:name="_Toc485888559"/>
+      <w:bookmarkStart w:id="14" w:name="_Toc485888559"/>
       <w:r>
         <w:t>Textquellen</w:t>
       </w:r>
-      <w:bookmarkEnd w:id="15"/>
+      <w:bookmarkEnd w:id="14"/>
     </w:p>
     <w:p>
       <w:pPr>
@@ -3181,6 +3240,30 @@
           </w:p>
         </w:tc>
       </w:tr>
+      <w:tr>
+        <w:tc>
+          <w:tcPr>
+            <w:tcW w:w="2410" w:type="dxa"/>
+          </w:tcPr>
+          <w:p>
+            <w:r>
+              <w:t>Systemnahe Programmierung – Prof. Dr. Ralph Lausen</w:t>
+            </w:r>
+          </w:p>
+        </w:tc>
+        <w:tc>
+          <w:tcPr>
+            <w:tcW w:w="6652" w:type="dxa"/>
+          </w:tcPr>
+          <w:p>
+            <w:r>
+              <w:t>https://else.dhbw-karlsruhe.de/moodle/course/view.php?id=3540</w:t>
+            </w:r>
+            <w:bookmarkStart w:id="15" w:name="_GoBack"/>
+            <w:bookmarkEnd w:id="15"/>
+          </w:p>
+        </w:tc>
+      </w:tr>
     </w:tbl>
     <w:p/>
     <w:p>
@@ -3223,6 +3306,9 @@
           <w:p>
             <w:r>
               <w:t>Abbildung 1</w:t>
+            </w:r>
+            <w:r>
+              <w:t xml:space="preserve"> - Deckblatt</w:t>
             </w:r>
           </w:p>
         </w:tc>
@@ -26572,7 +26658,7 @@
                 <w:rPr>
                   <w:noProof/>
                 </w:rPr>
-                <w:t>4</w:t>
+                <w:t>17</w:t>
               </w:r>
               <w:r>
                 <w:fldChar w:fldCharType="end"/>
@@ -28512,7 +28598,7 @@
 </file>
 
 <file path=customXml/itemProps1.xml><?xml version="1.0" encoding="utf-8"?>
-<ds:datastoreItem xmlns:ds="http://schemas.openxmlformats.org/officeDocument/2006/customXml" ds:itemID="{F942B2E1-3E93-468A-91DE-5A4023AF5841}">
+<ds:datastoreItem xmlns:ds="http://schemas.openxmlformats.org/officeDocument/2006/customXml" ds:itemID="{8C146622-97DD-44AA-BC0B-0FD36FCC4F11}">
   <ds:schemaRefs>
     <ds:schemaRef ds:uri="http://schemas.openxmlformats.org/officeDocument/2006/bibliography"/>
   </ds:schemaRefs>

</xml_diff>